<commit_message>
Updated problem statement and time planning sheet
</commit_message>
<xml_diff>
--- a/CSSE376Dominion_Problem_Statement.docx
+++ b/CSSE376Dominion_Problem_Statement.docx
@@ -1608,7 +1608,14 @@
           <w:rFonts w:ascii="Times New Roman" w:hAnsi="Times New Roman" w:cs="Times New Roman"/>
           <w:sz w:val="24"/>
         </w:rPr>
-        <w:t xml:space="preserve">feats </w:t>
+        <w:t>feast</w:t>
+      </w:r>
+      <w:r>
+        <w:rPr>
+          <w:rFonts w:ascii="Times New Roman" w:hAnsi="Times New Roman" w:cs="Times New Roman"/>
+          <w:sz w:val="24"/>
+        </w:rPr>
+        <w:t xml:space="preserve"> </w:t>
       </w:r>
       <w:r>
         <w:rPr>
@@ -1617,6 +1624,8 @@
         </w:rPr>
         <w:t>card and replace it with a different card costing up to 5 spend points.</w:t>
       </w:r>
+      <w:bookmarkStart w:id="0" w:name="_GoBack"/>
+      <w:bookmarkEnd w:id="0"/>
     </w:p>
     <w:p>
       <w:pPr>
@@ -3827,16 +3836,7 @@
           <w:rFonts w:ascii="Times New Roman" w:hAnsi="Times New Roman" w:cs="Times New Roman"/>
           <w:sz w:val="24"/>
         </w:rPr>
-        <w:t>The number of actions, buys and spend points he has will be modified based on which action card he play</w:t>
-      </w:r>
-      <w:bookmarkStart w:id="0" w:name="_GoBack"/>
-      <w:bookmarkEnd w:id="0"/>
-      <w:r>
-        <w:rPr>
-          <w:rFonts w:ascii="Times New Roman" w:hAnsi="Times New Roman" w:cs="Times New Roman"/>
-          <w:sz w:val="24"/>
-        </w:rPr>
-        <w:t>ed.</w:t>
+        <w:t>The number of actions, buys and spend points he has will be modified based on which action card he played.</w:t>
       </w:r>
     </w:p>
     <w:p>

</xml_diff>